<commit_message>
New meeting agenda, the 18th of May
</commit_message>
<xml_diff>
--- a/documentation/Mötesagenda+Möte+12.docx
+++ b/documentation/Mötesagenda+Möte+12.docx
@@ -51,8 +51,10 @@
           <w:rFonts w:ascii="Times" w:hAnsi="Times"/>
           <w:lang w:val="sv-SE"/>
         </w:rPr>
-        <w:t>06</w:t>
-      </w:r>
+        <w:t>13</w:t>
+      </w:r>
+      <w:bookmarkStart w:id="0" w:name="_GoBack"/>
+      <w:bookmarkEnd w:id="0"/>
     </w:p>
     <w:p>
       <w:pPr>
@@ -440,8 +442,6 @@
         </w:rPr>
         <w:t>Nu gäller det bara att fortsätta arbeta samt att göra SDD, RAD och rapport</w:t>
       </w:r>
-      <w:bookmarkStart w:id="0" w:name="_GoBack"/>
-      <w:bookmarkEnd w:id="0"/>
     </w:p>
     <w:sectPr>
       <w:headerReference w:type="default" r:id="rId8"/>

</xml_diff>